<commit_message>
Link to main demo video fixed and added to README file
</commit_message>
<xml_diff>
--- a/misc/Demo Video/VIdeo Offset  - DemoVideo - Milestone 1 - Foodee.docx
+++ b/misc/Demo Video/VIdeo Offset  - DemoVideo - Milestone 1 - Foodee.docx
@@ -29,9 +29,7 @@
         <w:jc w:val="center"/>
       </w:pPr>
       <w:bookmarkStart w:id="1" w:name="h.i63fxhrdsvd" w:colFirst="0" w:colLast="0"/>
-      <w:bookmarkStart w:id="2" w:name="_GoBack"/>
       <w:bookmarkEnd w:id="1"/>
-      <w:bookmarkEnd w:id="2"/>
       <w:r>
         <w:t>Demo 0</w:t>
       </w:r>
@@ -54,25 +52,23 @@
     <w:p>
       <w:pPr>
         <w:jc w:val="center"/>
-        <w:rPr>
-          <w:color w:val="1155CC"/>
-          <w:u w:val="single"/>
-        </w:rPr>
       </w:pPr>
       <w:r>
         <w:t xml:space="preserve">Video: </w:t>
       </w:r>
-      <w:hyperlink r:id="rId5">
+      <w:hyperlink r:id="rId5" w:history="1">
         <w:r>
           <w:rPr>
-            <w:color w:val="1155CC"/>
-            <w:u w:val="single"/>
+            <w:rStyle w:val="Hyperlink"/>
           </w:rPr>
-          <w:t>https://www.youtube.com/watch?v=LCloEKuIEZU&amp;feature=youtu.be</w:t>
+          <w:t>https://www.youtube.com/watch?v=UlndwEjZkKo&amp;feature=youtu.be</w:t>
         </w:r>
       </w:hyperlink>
     </w:p>
-    <w:p/>
+    <w:p>
+      <w:bookmarkStart w:id="2" w:name="_GoBack"/>
+      <w:bookmarkEnd w:id="2"/>
+    </w:p>
     <w:p>
       <w:pPr>
         <w:pStyle w:val="ListParagraph"/>
@@ -87,10 +83,7 @@
         <w:t xml:space="preserve">Creation of Event, Location and Keyword model classes </w:t>
       </w:r>
       <w:r>
-        <w:t xml:space="preserve">- </w:t>
-      </w:r>
-      <w:r>
-        <w:t>(</w:t>
+        <w:t>- (</w:t>
       </w:r>
       <w:hyperlink r:id="rId6" w:history="1">
         <w:r>
@@ -264,19 +257,7 @@
         <w:t xml:space="preserve">Validation </w:t>
       </w:r>
       <w:r>
-        <w:t xml:space="preserve">for </w:t>
-      </w:r>
-      <w:r>
-        <w:t>Event, Location and Keyword</w:t>
-      </w:r>
-      <w:r>
-        <w:t xml:space="preserve"> </w:t>
-      </w:r>
-      <w:r>
-        <w:t>model classes</w:t>
-      </w:r>
-      <w:r>
-        <w:t xml:space="preserve"> (</w:t>
+        <w:t>for Event, Location and Keyword model classes (</w:t>
       </w:r>
       <w:hyperlink r:id="rId9" w:history="1">
         <w:r>
@@ -334,10 +315,7 @@
         <w:ind w:left="540"/>
       </w:pPr>
       <w:r>
-        <w:t xml:space="preserve">Creation of </w:t>
-      </w:r>
-      <w:r>
-        <w:t>Person</w:t>
+        <w:t>Creation of Person</w:t>
       </w:r>
       <w:r>
         <w:t xml:space="preserve">, </w:t>
@@ -408,16 +386,7 @@
         <w:ind w:left="540"/>
       </w:pPr>
       <w:r>
-        <w:t xml:space="preserve">User to Person </w:t>
-      </w:r>
-      <w:r>
-        <w:t>model Association</w:t>
-      </w:r>
-      <w:r>
-        <w:t xml:space="preserve"> </w:t>
-      </w:r>
-      <w:r>
-        <w:t xml:space="preserve"> (</w:t>
+        <w:t>User to Person model Association  (</w:t>
       </w:r>
       <w:hyperlink r:id="rId11" w:history="1">
         <w:r>
@@ -459,10 +428,7 @@
         <w:ind w:left="540"/>
       </w:pPr>
       <w:r>
-        <w:t xml:space="preserve">Person to Comment </w:t>
-      </w:r>
-      <w:r>
-        <w:t>model Association  (</w:t>
+        <w:t>Person to Comment model Association  (</w:t>
       </w:r>
       <w:hyperlink r:id="rId12" w:history="1">
         <w:r>
@@ -504,16 +470,7 @@
         <w:ind w:left="540"/>
       </w:pPr>
       <w:r>
-        <w:t>Event</w:t>
-      </w:r>
-      <w:r>
-        <w:t xml:space="preserve"> to </w:t>
-      </w:r>
-      <w:r>
-        <w:t>Keyword</w:t>
-      </w:r>
-      <w:r>
-        <w:t xml:space="preserve"> model Association  (</w:t>
+        <w:t>Event to Keyword model Association  (</w:t>
       </w:r>
       <w:hyperlink r:id="rId13" w:history="1">
         <w:r>
@@ -566,10 +523,7 @@
         <w:t xml:space="preserve"> model classes</w:t>
       </w:r>
       <w:r>
-        <w:t xml:space="preserve"> </w:t>
-      </w:r>
-      <w:r>
-        <w:t xml:space="preserve"> (</w:t>
+        <w:t xml:space="preserve">  (</w:t>
       </w:r>
       <w:hyperlink r:id="rId14" w:history="1">
         <w:r>
@@ -623,10 +577,7 @@
         <w:t>C</w:t>
       </w:r>
       <w:r>
-        <w:t xml:space="preserve">omment </w:t>
-      </w:r>
-      <w:r>
-        <w:t>model classes (</w:t>
+        <w:t>omment model classes (</w:t>
       </w:r>
       <w:hyperlink r:id="rId15" w:history="1">
         <w:r>
@@ -658,11 +609,24 @@
         <w:t>)</w:t>
       </w:r>
       <w:r>
-        <w:t xml:space="preserve"> - T</w:t>
-      </w:r>
-      <w:r>
-        <w:t>arika Bedse</w:t>
-      </w:r>
+        <w:t xml:space="preserve"> - </w:t>
+      </w:r>
+      <w:proofErr w:type="spellStart"/>
+      <w:r>
+        <w:t>T</w:t>
+      </w:r>
+      <w:r>
+        <w:t>arika</w:t>
+      </w:r>
+      <w:proofErr w:type="spellEnd"/>
+      <w:r>
+        <w:t xml:space="preserve"> </w:t>
+      </w:r>
+      <w:proofErr w:type="spellStart"/>
+      <w:r>
+        <w:t>Bedse</w:t>
+      </w:r>
+      <w:proofErr w:type="spellEnd"/>
       <w:r>
         <w:t xml:space="preserve"> (</w:t>
       </w:r>
@@ -686,10 +650,7 @@
         <w:ind w:left="540"/>
       </w:pPr>
       <w:r>
-        <w:t xml:space="preserve">Event to Food </w:t>
-      </w:r>
-      <w:r>
-        <w:t>model Association (</w:t>
+        <w:t>Event to Food model Association (</w:t>
       </w:r>
       <w:hyperlink r:id="rId16" w:history="1">
         <w:r>
@@ -703,7 +664,23 @@
         <w:t>)</w:t>
       </w:r>
       <w:r>
-        <w:t xml:space="preserve"> - Tarika Bedse (</w:t>
+        <w:t xml:space="preserve"> - </w:t>
+      </w:r>
+      <w:proofErr w:type="spellStart"/>
+      <w:r>
+        <w:t>Tarika</w:t>
+      </w:r>
+      <w:proofErr w:type="spellEnd"/>
+      <w:r>
+        <w:t xml:space="preserve"> </w:t>
+      </w:r>
+      <w:proofErr w:type="spellStart"/>
+      <w:r>
+        <w:t>Bedse</w:t>
+      </w:r>
+      <w:proofErr w:type="spellEnd"/>
+      <w:r>
+        <w:t xml:space="preserve"> (</w:t>
       </w:r>
       <w:proofErr w:type="spellStart"/>
       <w:r>
@@ -725,10 +702,7 @@
         <w:ind w:left="540"/>
       </w:pPr>
       <w:r>
-        <w:t xml:space="preserve">Event to Comment </w:t>
-      </w:r>
-      <w:r>
-        <w:t>model Association (</w:t>
+        <w:t>Event to Comment model Association (</w:t>
       </w:r>
       <w:hyperlink r:id="rId17" w:history="1">
         <w:r>
@@ -742,7 +716,23 @@
         <w:t>)</w:t>
       </w:r>
       <w:r>
-        <w:t xml:space="preserve"> - Tarika Bedse (</w:t>
+        <w:t xml:space="preserve"> - </w:t>
+      </w:r>
+      <w:proofErr w:type="spellStart"/>
+      <w:r>
+        <w:t>Tarika</w:t>
+      </w:r>
+      <w:proofErr w:type="spellEnd"/>
+      <w:r>
+        <w:t xml:space="preserve"> </w:t>
+      </w:r>
+      <w:proofErr w:type="spellStart"/>
+      <w:r>
+        <w:t>Bedse</w:t>
+      </w:r>
+      <w:proofErr w:type="spellEnd"/>
+      <w:r>
+        <w:t xml:space="preserve"> (</w:t>
       </w:r>
       <w:proofErr w:type="spellStart"/>
       <w:r>
@@ -764,13 +754,7 @@
         <w:ind w:left="540"/>
       </w:pPr>
       <w:r>
-        <w:t xml:space="preserve">Validation for </w:t>
-      </w:r>
-      <w:r>
-        <w:t>User and Comment</w:t>
-      </w:r>
-      <w:r>
-        <w:t xml:space="preserve"> model classes  (</w:t>
+        <w:t>Validation for User and Comment model classes  (</w:t>
       </w:r>
       <w:hyperlink r:id="rId18" w:history="1">
         <w:r>
@@ -784,7 +768,23 @@
         <w:t>)</w:t>
       </w:r>
       <w:r>
-        <w:t xml:space="preserve"> - Tarika Bedse (</w:t>
+        <w:t xml:space="preserve"> - </w:t>
+      </w:r>
+      <w:proofErr w:type="spellStart"/>
+      <w:r>
+        <w:t>Tarika</w:t>
+      </w:r>
+      <w:proofErr w:type="spellEnd"/>
+      <w:r>
+        <w:t xml:space="preserve"> </w:t>
+      </w:r>
+      <w:proofErr w:type="spellStart"/>
+      <w:r>
+        <w:t>Bedse</w:t>
+      </w:r>
+      <w:proofErr w:type="spellEnd"/>
+      <w:r>
+        <w:t xml:space="preserve"> (</w:t>
       </w:r>
       <w:proofErr w:type="spellStart"/>
       <w:r>
@@ -806,10 +806,7 @@
         <w:ind w:left="540"/>
       </w:pPr>
       <w:r>
-        <w:t xml:space="preserve">Registration feature </w:t>
-      </w:r>
-      <w:r>
-        <w:t>(</w:t>
+        <w:t>Registration feature (</w:t>
       </w:r>
       <w:hyperlink r:id="rId19" w:history="1">
         <w:r>
@@ -909,10 +906,7 @@
         <w:ind w:left="540"/>
       </w:pPr>
       <w:r>
-        <w:t xml:space="preserve">Event Details page design </w:t>
-      </w:r>
-      <w:r>
-        <w:t xml:space="preserve"> (</w:t>
+        <w:t>Event Details page design  (</w:t>
       </w:r>
       <w:hyperlink r:id="rId21" w:history="1">
         <w:r>
@@ -964,10 +958,7 @@
         <w:ind w:left="540"/>
       </w:pPr>
       <w:r>
-        <w:t xml:space="preserve">Sort event feature </w:t>
-      </w:r>
-      <w:r>
-        <w:t xml:space="preserve"> (</w:t>
+        <w:t>Sort event feature  (</w:t>
       </w:r>
       <w:hyperlink r:id="rId22" w:history="1">
         <w:r>
@@ -1009,10 +1000,7 @@
         <w:ind w:left="540"/>
       </w:pPr>
       <w:r>
-        <w:t xml:space="preserve">Login design and feature </w:t>
-      </w:r>
-      <w:r>
-        <w:t>(</w:t>
+        <w:t>Login design and feature (</w:t>
       </w:r>
       <w:hyperlink r:id="rId23" w:history="1">
         <w:r>
@@ -1026,7 +1014,23 @@
         <w:t>)</w:t>
       </w:r>
       <w:r>
-        <w:t xml:space="preserve"> - Tarika Bedse (</w:t>
+        <w:t xml:space="preserve"> - </w:t>
+      </w:r>
+      <w:proofErr w:type="spellStart"/>
+      <w:r>
+        <w:t>Tarika</w:t>
+      </w:r>
+      <w:proofErr w:type="spellEnd"/>
+      <w:r>
+        <w:t xml:space="preserve"> </w:t>
+      </w:r>
+      <w:proofErr w:type="spellStart"/>
+      <w:r>
+        <w:t>Bedse</w:t>
+      </w:r>
+      <w:proofErr w:type="spellEnd"/>
+      <w:r>
+        <w:t xml:space="preserve"> (</w:t>
       </w:r>
       <w:proofErr w:type="spellStart"/>
       <w:r>
@@ -1048,10 +1052,7 @@
         <w:ind w:left="540"/>
       </w:pPr>
       <w:r>
-        <w:t xml:space="preserve">Publish event design and </w:t>
-      </w:r>
-      <w:r>
-        <w:t>feature (</w:t>
+        <w:t>Publish event design and feature (</w:t>
       </w:r>
       <w:hyperlink r:id="rId24" w:history="1">
         <w:r>
@@ -1065,7 +1066,23 @@
         <w:t>)</w:t>
       </w:r>
       <w:r>
-        <w:t xml:space="preserve"> - Tarika Bedse (</w:t>
+        <w:t xml:space="preserve"> - </w:t>
+      </w:r>
+      <w:proofErr w:type="spellStart"/>
+      <w:r>
+        <w:t>Tarika</w:t>
+      </w:r>
+      <w:proofErr w:type="spellEnd"/>
+      <w:r>
+        <w:t xml:space="preserve"> </w:t>
+      </w:r>
+      <w:proofErr w:type="spellStart"/>
+      <w:r>
+        <w:t>Bedse</w:t>
+      </w:r>
+      <w:proofErr w:type="spellEnd"/>
+      <w:r>
+        <w:t xml:space="preserve"> (</w:t>
       </w:r>
       <w:proofErr w:type="spellStart"/>
       <w:r>
@@ -1087,10 +1104,7 @@
         <w:ind w:left="540"/>
       </w:pPr>
       <w:r>
-        <w:t xml:space="preserve">New comment and score the </w:t>
-      </w:r>
-      <w:r>
-        <w:t>event feature (</w:t>
+        <w:t>New comment and score the event feature (</w:t>
       </w:r>
       <w:hyperlink r:id="rId25" w:history="1">
         <w:r>
@@ -1104,7 +1118,23 @@
         <w:t>)</w:t>
       </w:r>
       <w:r>
-        <w:t xml:space="preserve"> - Tarika Bedse (</w:t>
+        <w:t xml:space="preserve"> - </w:t>
+      </w:r>
+      <w:proofErr w:type="spellStart"/>
+      <w:r>
+        <w:t>Tarika</w:t>
+      </w:r>
+      <w:proofErr w:type="spellEnd"/>
+      <w:r>
+        <w:t xml:space="preserve"> </w:t>
+      </w:r>
+      <w:proofErr w:type="spellStart"/>
+      <w:r>
+        <w:t>Bedse</w:t>
+      </w:r>
+      <w:proofErr w:type="spellEnd"/>
+      <w:r>
+        <w:t xml:space="preserve"> (</w:t>
       </w:r>
       <w:proofErr w:type="spellStart"/>
       <w:r>
@@ -1126,10 +1156,7 @@
         <w:ind w:left="540"/>
       </w:pPr>
       <w:r>
-        <w:t xml:space="preserve">Logout </w:t>
-      </w:r>
-      <w:r>
-        <w:t>design and feature (</w:t>
+        <w:t>Logout design and feature (</w:t>
       </w:r>
       <w:hyperlink r:id="rId26" w:history="1">
         <w:r>
@@ -1143,7 +1170,23 @@
         <w:t>)</w:t>
       </w:r>
       <w:r>
-        <w:t xml:space="preserve"> - Tarika Bedse (</w:t>
+        <w:t xml:space="preserve"> - </w:t>
+      </w:r>
+      <w:proofErr w:type="spellStart"/>
+      <w:r>
+        <w:t>Tarika</w:t>
+      </w:r>
+      <w:proofErr w:type="spellEnd"/>
+      <w:r>
+        <w:t xml:space="preserve"> </w:t>
+      </w:r>
+      <w:proofErr w:type="spellStart"/>
+      <w:r>
+        <w:t>Bedse</w:t>
+      </w:r>
+      <w:proofErr w:type="spellEnd"/>
+      <w:r>
+        <w:t xml:space="preserve"> (</w:t>
       </w:r>
       <w:proofErr w:type="spellStart"/>
       <w:r>
@@ -1165,10 +1208,7 @@
         <w:ind w:left="540"/>
       </w:pPr>
       <w:r>
-        <w:t xml:space="preserve">Edit event </w:t>
-      </w:r>
-      <w:r>
-        <w:t>design and feature (</w:t>
+        <w:t>Edit event design and feature (</w:t>
       </w:r>
       <w:hyperlink r:id="rId27" w:history="1">
         <w:r>

</xml_diff>